<commit_message>
Server side code base
Semi final implimentation for User Profile,User’s Friends,User’s
Community,Community Members,Messages,Gossbag,Searching (People,
Community, and Network),Friends Suggestion,Community Suggestion.
All these functionlity listed can be queried using the URL GET method on
tuossog-api-json.php script. Database remain d same
</commit_message>
<xml_diff>
--- a/development documentation.docx
+++ b/development documentation.docx
@@ -115,6 +115,26 @@
               </w:rPr>
               <w:t>QUERY</w:t>
             </w:r>
+            <w:r>
+              <w:rPr>
+                <w:rFonts w:asciiTheme="majorHAnsi" w:hAnsiTheme="majorHAnsi" w:cs="Times New Roman"/>
+                <w:b/>
+                <w:sz w:val="24"/>
+                <w:szCs w:val="24"/>
+              </w:rPr>
+              <w:t xml:space="preserve"> (Via URL </w:t>
+            </w:r>
+            <w:bookmarkStart w:id="0" w:name="_GoBack"/>
+            <w:bookmarkEnd w:id="0"/>
+            <w:r>
+              <w:rPr>
+                <w:rFonts w:asciiTheme="majorHAnsi" w:hAnsiTheme="majorHAnsi" w:cs="Times New Roman"/>
+                <w:b/>
+                <w:sz w:val="24"/>
+                <w:szCs w:val="24"/>
+              </w:rPr>
+              <w:t>GET)</w:t>
+            </w:r>
           </w:p>
         </w:tc>
       </w:tr>
@@ -155,23 +175,21 @@
                 <w:szCs w:val="24"/>
               </w:rPr>
             </w:pPr>
-            <w:proofErr w:type="spellStart"/>
-            <w:r>
-              <w:rPr>
-                <w:rFonts w:asciiTheme="majorHAnsi" w:hAnsiTheme="majorHAnsi" w:cs="Times New Roman"/>
-                <w:sz w:val="24"/>
-                <w:szCs w:val="24"/>
-              </w:rPr>
-              <w:t>param</w:t>
-            </w:r>
-            <w:proofErr w:type="spellEnd"/>
-            <w:r>
-              <w:rPr>
-                <w:rFonts w:asciiTheme="majorHAnsi" w:hAnsiTheme="majorHAnsi" w:cs="Times New Roman"/>
-                <w:sz w:val="24"/>
-                <w:szCs w:val="24"/>
-              </w:rPr>
-              <w:t xml:space="preserve">=user </w:t>
+            <w:r>
+              <w:rPr>
+                <w:rFonts w:asciiTheme="majorHAnsi" w:hAnsiTheme="majorHAnsi" w:cs="Times New Roman"/>
+                <w:sz w:val="24"/>
+                <w:szCs w:val="24"/>
+              </w:rPr>
+              <w:t>param=use</w:t>
+            </w:r>
+            <w:r>
+              <w:rPr>
+                <w:rFonts w:asciiTheme="majorHAnsi" w:hAnsiTheme="majorHAnsi" w:cs="Times New Roman"/>
+                <w:sz w:val="24"/>
+                <w:szCs w:val="24"/>
+              </w:rPr>
+              <w:t xml:space="preserve">r </w:t>
             </w:r>
             <w:r>
               <w:rPr>
@@ -192,23 +210,13 @@
                 <w:szCs w:val="24"/>
               </w:rPr>
             </w:pPr>
-            <w:proofErr w:type="spellStart"/>
-            <w:r>
-              <w:rPr>
-                <w:rFonts w:asciiTheme="majorHAnsi" w:hAnsiTheme="majorHAnsi" w:cs="Times New Roman"/>
-                <w:sz w:val="24"/>
-                <w:szCs w:val="24"/>
-              </w:rPr>
-              <w:t>uid</w:t>
-            </w:r>
-            <w:proofErr w:type="spellEnd"/>
-            <w:r>
-              <w:rPr>
-                <w:rFonts w:asciiTheme="majorHAnsi" w:hAnsiTheme="majorHAnsi" w:cs="Times New Roman"/>
-                <w:sz w:val="24"/>
-                <w:szCs w:val="24"/>
-              </w:rPr>
-              <w:t xml:space="preserve">=id </w:t>
+            <w:r>
+              <w:rPr>
+                <w:rFonts w:asciiTheme="majorHAnsi" w:hAnsiTheme="majorHAnsi" w:cs="Times New Roman"/>
+                <w:sz w:val="24"/>
+                <w:szCs w:val="24"/>
+              </w:rPr>
+              <w:t xml:space="preserve">uid=id </w:t>
             </w:r>
             <w:r>
               <w:rPr>
@@ -274,23 +282,13 @@
                 <w:szCs w:val="24"/>
               </w:rPr>
             </w:pPr>
-            <w:proofErr w:type="spellStart"/>
-            <w:r>
-              <w:rPr>
-                <w:rFonts w:asciiTheme="majorHAnsi" w:hAnsiTheme="majorHAnsi" w:cs="Times New Roman"/>
-                <w:sz w:val="24"/>
-                <w:szCs w:val="24"/>
-              </w:rPr>
-              <w:t>param</w:t>
-            </w:r>
-            <w:proofErr w:type="spellEnd"/>
-            <w:r>
-              <w:rPr>
-                <w:rFonts w:asciiTheme="majorHAnsi" w:hAnsiTheme="majorHAnsi" w:cs="Times New Roman"/>
-                <w:sz w:val="24"/>
-                <w:szCs w:val="24"/>
-              </w:rPr>
-              <w:t xml:space="preserve">=friends </w:t>
+            <w:r>
+              <w:rPr>
+                <w:rFonts w:asciiTheme="majorHAnsi" w:hAnsiTheme="majorHAnsi" w:cs="Times New Roman"/>
+                <w:sz w:val="24"/>
+                <w:szCs w:val="24"/>
+              </w:rPr>
+              <w:t xml:space="preserve">param=friends </w:t>
             </w:r>
             <w:r>
               <w:rPr>
@@ -312,23 +310,13 @@
                 <w:szCs w:val="24"/>
               </w:rPr>
             </w:pPr>
-            <w:proofErr w:type="spellStart"/>
-            <w:r>
-              <w:rPr>
-                <w:rFonts w:asciiTheme="majorHAnsi" w:hAnsiTheme="majorHAnsi" w:cs="Times New Roman"/>
-                <w:sz w:val="24"/>
-                <w:szCs w:val="24"/>
-              </w:rPr>
-              <w:t>uid</w:t>
-            </w:r>
-            <w:proofErr w:type="spellEnd"/>
-            <w:r>
-              <w:rPr>
-                <w:rFonts w:asciiTheme="majorHAnsi" w:hAnsiTheme="majorHAnsi" w:cs="Times New Roman"/>
-                <w:sz w:val="24"/>
-                <w:szCs w:val="24"/>
-              </w:rPr>
-              <w:t xml:space="preserve">=id </w:t>
+            <w:r>
+              <w:rPr>
+                <w:rFonts w:asciiTheme="majorHAnsi" w:hAnsiTheme="majorHAnsi" w:cs="Times New Roman"/>
+                <w:sz w:val="24"/>
+                <w:szCs w:val="24"/>
+              </w:rPr>
+              <w:t xml:space="preserve">uid=id </w:t>
             </w:r>
             <w:r>
               <w:rPr>
@@ -491,25 +479,7 @@
                 <w:sz w:val="24"/>
                 <w:szCs w:val="24"/>
               </w:rPr>
-              <w:t xml:space="preserve"> for pagination. The status determine the friends’ status </w:t>
-            </w:r>
-            <w:proofErr w:type="spellStart"/>
-            <w:r>
-              <w:rPr>
-                <w:rFonts w:asciiTheme="majorHAnsi" w:hAnsiTheme="majorHAnsi" w:cs="Times New Roman"/>
-                <w:sz w:val="24"/>
-                <w:szCs w:val="24"/>
-              </w:rPr>
-              <w:t>i.e</w:t>
-            </w:r>
-            <w:proofErr w:type="spellEnd"/>
-            <w:r>
-              <w:rPr>
-                <w:rFonts w:asciiTheme="majorHAnsi" w:hAnsiTheme="majorHAnsi" w:cs="Times New Roman"/>
-                <w:sz w:val="24"/>
-                <w:szCs w:val="24"/>
-              </w:rPr>
-              <w:t xml:space="preserve"> Accepted (Y) or pending (N)</w:t>
+              <w:t xml:space="preserve"> for pagination. The status determine the friends’ status i.e Accepted (Y) or pending (N)</w:t>
             </w:r>
           </w:p>
         </w:tc>
@@ -551,23 +521,13 @@
                 <w:szCs w:val="24"/>
               </w:rPr>
             </w:pPr>
-            <w:proofErr w:type="spellStart"/>
-            <w:r>
-              <w:rPr>
-                <w:rFonts w:asciiTheme="majorHAnsi" w:hAnsiTheme="majorHAnsi" w:cs="Times New Roman"/>
-                <w:sz w:val="24"/>
-                <w:szCs w:val="24"/>
-              </w:rPr>
-              <w:t>param</w:t>
-            </w:r>
-            <w:proofErr w:type="spellEnd"/>
-            <w:r>
-              <w:rPr>
-                <w:rFonts w:asciiTheme="majorHAnsi" w:hAnsiTheme="majorHAnsi" w:cs="Times New Roman"/>
-                <w:sz w:val="24"/>
-                <w:szCs w:val="24"/>
-              </w:rPr>
-              <w:t>=</w:t>
+            <w:r>
+              <w:rPr>
+                <w:rFonts w:asciiTheme="majorHAnsi" w:hAnsiTheme="majorHAnsi" w:cs="Times New Roman"/>
+                <w:sz w:val="24"/>
+                <w:szCs w:val="24"/>
+              </w:rPr>
+              <w:t>param=</w:t>
             </w:r>
             <w:r>
               <w:rPr>
@@ -605,23 +565,13 @@
                 <w:szCs w:val="24"/>
               </w:rPr>
             </w:pPr>
-            <w:proofErr w:type="spellStart"/>
-            <w:r>
-              <w:rPr>
-                <w:rFonts w:asciiTheme="majorHAnsi" w:hAnsiTheme="majorHAnsi" w:cs="Times New Roman"/>
-                <w:sz w:val="24"/>
-                <w:szCs w:val="24"/>
-              </w:rPr>
-              <w:t>uid</w:t>
-            </w:r>
-            <w:proofErr w:type="spellEnd"/>
-            <w:r>
-              <w:rPr>
-                <w:rFonts w:asciiTheme="majorHAnsi" w:hAnsiTheme="majorHAnsi" w:cs="Times New Roman"/>
-                <w:sz w:val="24"/>
-                <w:szCs w:val="24"/>
-              </w:rPr>
-              <w:t xml:space="preserve">=id </w:t>
+            <w:r>
+              <w:rPr>
+                <w:rFonts w:asciiTheme="majorHAnsi" w:hAnsiTheme="majorHAnsi" w:cs="Times New Roman"/>
+                <w:sz w:val="24"/>
+                <w:szCs w:val="24"/>
+              </w:rPr>
+              <w:t xml:space="preserve">uid=id </w:t>
             </w:r>
             <w:r>
               <w:rPr>
@@ -815,51 +765,31 @@
                 <w:szCs w:val="24"/>
               </w:rPr>
             </w:pPr>
-            <w:proofErr w:type="spellStart"/>
-            <w:r>
-              <w:rPr>
-                <w:rFonts w:asciiTheme="majorHAnsi" w:hAnsiTheme="majorHAnsi" w:cs="Times New Roman"/>
-                <w:sz w:val="24"/>
-                <w:szCs w:val="24"/>
-              </w:rPr>
-              <w:t>param</w:t>
-            </w:r>
-            <w:proofErr w:type="spellEnd"/>
-            <w:r>
-              <w:rPr>
-                <w:rFonts w:asciiTheme="majorHAnsi" w:hAnsiTheme="majorHAnsi" w:cs="Times New Roman"/>
-                <w:sz w:val="24"/>
-                <w:szCs w:val="24"/>
-              </w:rPr>
-              <w:t>=messages</w:t>
-            </w:r>
-          </w:p>
-          <w:p>
-            <w:pPr>
-              <w:spacing w:line="360" w:lineRule="auto"/>
-              <w:rPr>
-                <w:rFonts w:asciiTheme="majorHAnsi" w:hAnsiTheme="majorHAnsi" w:cs="Times New Roman"/>
-                <w:sz w:val="24"/>
-                <w:szCs w:val="24"/>
-              </w:rPr>
-            </w:pPr>
-            <w:proofErr w:type="spellStart"/>
-            <w:r>
-              <w:rPr>
-                <w:rFonts w:asciiTheme="majorHAnsi" w:hAnsiTheme="majorHAnsi" w:cs="Times New Roman"/>
-                <w:sz w:val="24"/>
-                <w:szCs w:val="24"/>
-              </w:rPr>
-              <w:t>uid</w:t>
-            </w:r>
-            <w:proofErr w:type="spellEnd"/>
-            <w:r>
-              <w:rPr>
-                <w:rFonts w:asciiTheme="majorHAnsi" w:hAnsiTheme="majorHAnsi" w:cs="Times New Roman"/>
-                <w:sz w:val="24"/>
-                <w:szCs w:val="24"/>
-              </w:rPr>
-              <w:t>=</w:t>
+            <w:r>
+              <w:rPr>
+                <w:rFonts w:asciiTheme="majorHAnsi" w:hAnsiTheme="majorHAnsi" w:cs="Times New Roman"/>
+                <w:sz w:val="24"/>
+                <w:szCs w:val="24"/>
+              </w:rPr>
+              <w:t>param=messages</w:t>
+            </w:r>
+          </w:p>
+          <w:p>
+            <w:pPr>
+              <w:spacing w:line="360" w:lineRule="auto"/>
+              <w:rPr>
+                <w:rFonts w:asciiTheme="majorHAnsi" w:hAnsiTheme="majorHAnsi" w:cs="Times New Roman"/>
+                <w:sz w:val="24"/>
+                <w:szCs w:val="24"/>
+              </w:rPr>
+            </w:pPr>
+            <w:r>
+              <w:rPr>
+                <w:rFonts w:asciiTheme="majorHAnsi" w:hAnsiTheme="majorHAnsi" w:cs="Times New Roman"/>
+                <w:sz w:val="24"/>
+                <w:szCs w:val="24"/>
+              </w:rPr>
+              <w:t>uid=</w:t>
             </w:r>
             <w:r>
               <w:rPr>
@@ -1031,7 +961,6 @@
                 <w:szCs w:val="24"/>
               </w:rPr>
             </w:pPr>
-            <w:proofErr w:type="spellStart"/>
             <w:r>
               <w:rPr>
                 <w:rFonts w:asciiTheme="majorHAnsi" w:hAnsiTheme="majorHAnsi" w:cs="Times New Roman"/>
@@ -1040,32 +969,524 @@
               </w:rPr>
               <w:t>Gossbag</w:t>
             </w:r>
-            <w:proofErr w:type="spellEnd"/>
-          </w:p>
-        </w:tc>
-        <w:tc>
-          <w:tcPr>
-            <w:tcW w:w="3192" w:type="dxa"/>
-          </w:tcPr>
-          <w:p>
-            <w:pPr>
-              <w:spacing w:line="360" w:lineRule="auto"/>
-              <w:rPr>
-                <w:rFonts w:asciiTheme="majorHAnsi" w:hAnsiTheme="majorHAnsi" w:cs="Times New Roman"/>
-                <w:sz w:val="24"/>
-                <w:szCs w:val="24"/>
-              </w:rPr>
-            </w:pPr>
-            <w:proofErr w:type="spellStart"/>
-            <w:r>
-              <w:rPr>
-                <w:rFonts w:asciiTheme="majorHAnsi" w:hAnsiTheme="majorHAnsi" w:cs="Times New Roman"/>
-                <w:sz w:val="24"/>
-                <w:szCs w:val="24"/>
-              </w:rPr>
-              <w:t>param</w:t>
-            </w:r>
-            <w:proofErr w:type="spellEnd"/>
+          </w:p>
+        </w:tc>
+        <w:tc>
+          <w:tcPr>
+            <w:tcW w:w="3192" w:type="dxa"/>
+          </w:tcPr>
+          <w:p>
+            <w:pPr>
+              <w:spacing w:line="360" w:lineRule="auto"/>
+              <w:rPr>
+                <w:rFonts w:asciiTheme="majorHAnsi" w:hAnsiTheme="majorHAnsi" w:cs="Times New Roman"/>
+                <w:sz w:val="24"/>
+                <w:szCs w:val="24"/>
+              </w:rPr>
+            </w:pPr>
+            <w:r>
+              <w:rPr>
+                <w:rFonts w:asciiTheme="majorHAnsi" w:hAnsiTheme="majorHAnsi" w:cs="Times New Roman"/>
+                <w:sz w:val="24"/>
+                <w:szCs w:val="24"/>
+              </w:rPr>
+              <w:t>param=gossbag</w:t>
+            </w:r>
+          </w:p>
+          <w:p>
+            <w:pPr>
+              <w:spacing w:line="360" w:lineRule="auto"/>
+              <w:rPr>
+                <w:rFonts w:asciiTheme="majorHAnsi" w:hAnsiTheme="majorHAnsi" w:cs="Times New Roman"/>
+                <w:sz w:val="24"/>
+                <w:szCs w:val="24"/>
+              </w:rPr>
+            </w:pPr>
+            <w:r>
+              <w:rPr>
+                <w:rFonts w:asciiTheme="majorHAnsi" w:hAnsiTheme="majorHAnsi" w:cs="Times New Roman"/>
+                <w:sz w:val="24"/>
+                <w:szCs w:val="24"/>
+              </w:rPr>
+              <w:t>uid=</w:t>
+            </w:r>
+            <w:r>
+              <w:rPr>
+                <w:rFonts w:asciiTheme="majorHAnsi" w:hAnsiTheme="majorHAnsi" w:cs="Times New Roman"/>
+                <w:sz w:val="24"/>
+                <w:szCs w:val="24"/>
+              </w:rPr>
+              <w:t>id</w:t>
+            </w:r>
+          </w:p>
+          <w:p>
+            <w:pPr>
+              <w:spacing w:line="360" w:lineRule="auto"/>
+              <w:rPr>
+                <w:rFonts w:asciiTheme="majorHAnsi" w:hAnsiTheme="majorHAnsi" w:cs="Times New Roman"/>
+                <w:sz w:val="24"/>
+                <w:szCs w:val="24"/>
+              </w:rPr>
+            </w:pPr>
+            <w:r>
+              <w:rPr>
+                <w:rFonts w:asciiTheme="majorHAnsi" w:hAnsiTheme="majorHAnsi" w:cs="Times New Roman"/>
+                <w:sz w:val="24"/>
+                <w:szCs w:val="24"/>
+              </w:rPr>
+              <w:t>start=</w:t>
+            </w:r>
+            <w:r>
+              <w:rPr>
+                <w:rFonts w:asciiTheme="majorHAnsi" w:hAnsiTheme="majorHAnsi" w:cs="Times New Roman"/>
+                <w:sz w:val="24"/>
+                <w:szCs w:val="24"/>
+              </w:rPr>
+              <w:t>start</w:t>
+            </w:r>
+          </w:p>
+          <w:p>
+            <w:pPr>
+              <w:spacing w:line="360" w:lineRule="auto"/>
+              <w:rPr>
+                <w:rFonts w:asciiTheme="majorHAnsi" w:hAnsiTheme="majorHAnsi" w:cs="Times New Roman"/>
+                <w:sz w:val="24"/>
+                <w:szCs w:val="24"/>
+              </w:rPr>
+            </w:pPr>
+            <w:r>
+              <w:rPr>
+                <w:rFonts w:asciiTheme="majorHAnsi" w:hAnsiTheme="majorHAnsi" w:cs="Times New Roman"/>
+                <w:sz w:val="24"/>
+                <w:szCs w:val="24"/>
+              </w:rPr>
+              <w:t>limit=</w:t>
+            </w:r>
+            <w:r>
+              <w:rPr>
+                <w:rFonts w:asciiTheme="majorHAnsi" w:hAnsiTheme="majorHAnsi" w:cs="Times New Roman"/>
+                <w:sz w:val="24"/>
+                <w:szCs w:val="24"/>
+              </w:rPr>
+              <w:t>limit</w:t>
+            </w:r>
+          </w:p>
+        </w:tc>
+        <w:tc>
+          <w:tcPr>
+            <w:tcW w:w="3192" w:type="dxa"/>
+          </w:tcPr>
+          <w:p>
+            <w:pPr>
+              <w:spacing w:line="360" w:lineRule="auto"/>
+              <w:rPr>
+                <w:rFonts w:asciiTheme="majorHAnsi" w:hAnsiTheme="majorHAnsi" w:cs="Times New Roman"/>
+                <w:sz w:val="24"/>
+                <w:szCs w:val="24"/>
+              </w:rPr>
+            </w:pPr>
+            <w:r>
+              <w:rPr>
+                <w:rFonts w:asciiTheme="majorHAnsi" w:hAnsiTheme="majorHAnsi" w:cs="Times New Roman"/>
+                <w:sz w:val="24"/>
+                <w:szCs w:val="24"/>
+              </w:rPr>
+              <w:t xml:space="preserve">Fetches user’s </w:t>
+            </w:r>
+            <w:r>
+              <w:rPr>
+                <w:rFonts w:asciiTheme="majorHAnsi" w:hAnsiTheme="majorHAnsi" w:cs="Times New Roman"/>
+                <w:sz w:val="24"/>
+                <w:szCs w:val="24"/>
+              </w:rPr>
+              <w:t>gossbag</w:t>
+            </w:r>
+            <w:r>
+              <w:rPr>
+                <w:rFonts w:asciiTheme="majorHAnsi" w:hAnsiTheme="majorHAnsi" w:cs="Times New Roman"/>
+                <w:sz w:val="24"/>
+                <w:szCs w:val="24"/>
+              </w:rPr>
+              <w:t xml:space="preserve"> using the start</w:t>
+            </w:r>
+            <w:r>
+              <w:rPr>
+                <w:rFonts w:asciiTheme="majorHAnsi" w:hAnsiTheme="majorHAnsi" w:cs="Times New Roman"/>
+                <w:sz w:val="24"/>
+                <w:szCs w:val="24"/>
+              </w:rPr>
+              <w:t xml:space="preserve"> (default 0)</w:t>
+            </w:r>
+            <w:r>
+              <w:rPr>
+                <w:rFonts w:asciiTheme="majorHAnsi" w:hAnsiTheme="majorHAnsi" w:cs="Times New Roman"/>
+                <w:sz w:val="24"/>
+                <w:szCs w:val="24"/>
+              </w:rPr>
+              <w:t xml:space="preserve"> and limit</w:t>
+            </w:r>
+            <w:r>
+              <w:rPr>
+                <w:rFonts w:asciiTheme="majorHAnsi" w:hAnsiTheme="majorHAnsi" w:cs="Times New Roman"/>
+                <w:sz w:val="24"/>
+                <w:szCs w:val="24"/>
+              </w:rPr>
+              <w:t xml:space="preserve"> (default 10) for pagination.</w:t>
+            </w:r>
+          </w:p>
+          <w:p>
+            <w:pPr>
+              <w:spacing w:line="360" w:lineRule="auto"/>
+              <w:rPr>
+                <w:rFonts w:asciiTheme="majorHAnsi" w:hAnsiTheme="majorHAnsi" w:cs="Times New Roman"/>
+                <w:sz w:val="24"/>
+                <w:szCs w:val="24"/>
+              </w:rPr>
+            </w:pPr>
+            <w:r>
+              <w:rPr>
+                <w:rFonts w:asciiTheme="majorHAnsi" w:hAnsiTheme="majorHAnsi" w:cs="Times New Roman"/>
+                <w:sz w:val="24"/>
+                <w:szCs w:val="24"/>
+              </w:rPr>
+              <w:t>Orders by ‘time’</w:t>
+            </w:r>
+          </w:p>
+        </w:tc>
+      </w:tr>
+      <w:tr>
+        <w:tc>
+          <w:tcPr>
+            <w:tcW w:w="3192" w:type="dxa"/>
+          </w:tcPr>
+          <w:p>
+            <w:pPr>
+              <w:spacing w:line="360" w:lineRule="auto"/>
+              <w:rPr>
+                <w:rFonts w:asciiTheme="majorHAnsi" w:hAnsiTheme="majorHAnsi" w:cs="Times New Roman"/>
+                <w:sz w:val="24"/>
+                <w:szCs w:val="24"/>
+              </w:rPr>
+            </w:pPr>
+            <w:r>
+              <w:rPr>
+                <w:rFonts w:asciiTheme="majorHAnsi" w:hAnsiTheme="majorHAnsi" w:cs="Times New Roman"/>
+                <w:sz w:val="24"/>
+                <w:szCs w:val="24"/>
+              </w:rPr>
+              <w:t>Community Members</w:t>
+            </w:r>
+          </w:p>
+        </w:tc>
+        <w:tc>
+          <w:tcPr>
+            <w:tcW w:w="3192" w:type="dxa"/>
+          </w:tcPr>
+          <w:p>
+            <w:pPr>
+              <w:spacing w:line="360" w:lineRule="auto"/>
+              <w:rPr>
+                <w:rFonts w:asciiTheme="majorHAnsi" w:hAnsiTheme="majorHAnsi" w:cs="Times New Roman"/>
+                <w:sz w:val="24"/>
+                <w:szCs w:val="24"/>
+              </w:rPr>
+            </w:pPr>
+            <w:r>
+              <w:rPr>
+                <w:rFonts w:asciiTheme="majorHAnsi" w:hAnsiTheme="majorHAnsi" w:cs="Times New Roman"/>
+                <w:sz w:val="24"/>
+                <w:szCs w:val="24"/>
+              </w:rPr>
+              <w:t>param=community</w:t>
+            </w:r>
+            <w:r>
+              <w:rPr>
+                <w:rFonts w:asciiTheme="majorHAnsi" w:hAnsiTheme="majorHAnsi" w:cs="Times New Roman"/>
+                <w:sz w:val="24"/>
+                <w:szCs w:val="24"/>
+              </w:rPr>
+              <w:t xml:space="preserve"> </w:t>
+            </w:r>
+            <w:r>
+              <w:rPr>
+                <w:rFonts w:asciiTheme="majorHAnsi" w:hAnsiTheme="majorHAnsi" w:cs="Times New Roman"/>
+                <w:i/>
+                <w:sz w:val="24"/>
+                <w:szCs w:val="24"/>
+              </w:rPr>
+              <w:t>(required)</w:t>
+            </w:r>
+          </w:p>
+          <w:p>
+            <w:pPr>
+              <w:spacing w:line="360" w:lineRule="auto"/>
+              <w:rPr>
+                <w:rFonts w:asciiTheme="majorHAnsi" w:hAnsiTheme="majorHAnsi" w:cs="Times New Roman"/>
+                <w:sz w:val="24"/>
+                <w:szCs w:val="24"/>
+              </w:rPr>
+            </w:pPr>
+            <w:r>
+              <w:rPr>
+                <w:rFonts w:asciiTheme="majorHAnsi" w:hAnsiTheme="majorHAnsi" w:cs="Times New Roman"/>
+                <w:sz w:val="24"/>
+                <w:szCs w:val="24"/>
+              </w:rPr>
+              <w:t>m=30</w:t>
+            </w:r>
+            <w:r>
+              <w:rPr>
+                <w:rFonts w:asciiTheme="majorHAnsi" w:hAnsiTheme="majorHAnsi" w:cs="Times New Roman"/>
+                <w:i/>
+                <w:sz w:val="24"/>
+                <w:szCs w:val="24"/>
+              </w:rPr>
+              <w:t>(required)</w:t>
+            </w:r>
+          </w:p>
+          <w:p>
+            <w:pPr>
+              <w:spacing w:line="360" w:lineRule="auto"/>
+              <w:rPr>
+                <w:rFonts w:asciiTheme="majorHAnsi" w:hAnsiTheme="majorHAnsi" w:cs="Times New Roman"/>
+                <w:sz w:val="24"/>
+                <w:szCs w:val="24"/>
+              </w:rPr>
+            </w:pPr>
+            <w:r>
+              <w:rPr>
+                <w:rFonts w:asciiTheme="majorHAnsi" w:hAnsiTheme="majorHAnsi" w:cs="Times New Roman"/>
+                <w:sz w:val="24"/>
+                <w:szCs w:val="24"/>
+              </w:rPr>
+              <w:t>start=0</w:t>
+            </w:r>
+            <w:r>
+              <w:rPr>
+                <w:rFonts w:asciiTheme="majorHAnsi" w:hAnsiTheme="majorHAnsi" w:cs="Times New Roman"/>
+                <w:i/>
+                <w:sz w:val="24"/>
+                <w:szCs w:val="24"/>
+              </w:rPr>
+              <w:t>(optional)</w:t>
+            </w:r>
+          </w:p>
+          <w:p>
+            <w:pPr>
+              <w:spacing w:line="360" w:lineRule="auto"/>
+              <w:rPr>
+                <w:rFonts w:asciiTheme="majorHAnsi" w:hAnsiTheme="majorHAnsi" w:cs="Times New Roman"/>
+                <w:sz w:val="24"/>
+                <w:szCs w:val="24"/>
+              </w:rPr>
+            </w:pPr>
+            <w:r>
+              <w:rPr>
+                <w:rFonts w:asciiTheme="majorHAnsi" w:hAnsiTheme="majorHAnsi" w:cs="Times New Roman"/>
+                <w:sz w:val="24"/>
+                <w:szCs w:val="24"/>
+              </w:rPr>
+              <w:t>limit=100</w:t>
+            </w:r>
+            <w:r>
+              <w:rPr>
+                <w:rFonts w:asciiTheme="majorHAnsi" w:hAnsiTheme="majorHAnsi" w:cs="Times New Roman"/>
+                <w:i/>
+                <w:sz w:val="24"/>
+                <w:szCs w:val="24"/>
+              </w:rPr>
+              <w:t>(optional)</w:t>
+            </w:r>
+          </w:p>
+        </w:tc>
+        <w:tc>
+          <w:tcPr>
+            <w:tcW w:w="3192" w:type="dxa"/>
+          </w:tcPr>
+          <w:p>
+            <w:pPr>
+              <w:spacing w:line="360" w:lineRule="auto"/>
+              <w:rPr>
+                <w:rFonts w:asciiTheme="majorHAnsi" w:hAnsiTheme="majorHAnsi" w:cs="Times New Roman"/>
+                <w:sz w:val="24"/>
+                <w:szCs w:val="24"/>
+              </w:rPr>
+            </w:pPr>
+            <w:r>
+              <w:rPr>
+                <w:rFonts w:asciiTheme="majorHAnsi" w:hAnsiTheme="majorHAnsi" w:cs="Times New Roman"/>
+                <w:sz w:val="24"/>
+                <w:szCs w:val="24"/>
+              </w:rPr>
+              <w:t>Fetche</w:t>
+            </w:r>
+            <w:r>
+              <w:rPr>
+                <w:rFonts w:asciiTheme="majorHAnsi" w:hAnsiTheme="majorHAnsi" w:cs="Times New Roman"/>
+                <w:sz w:val="24"/>
+                <w:szCs w:val="24"/>
+              </w:rPr>
+              <w:t xml:space="preserve"> </w:t>
+            </w:r>
+            <w:r>
+              <w:rPr>
+                <w:rFonts w:asciiTheme="majorHAnsi" w:hAnsiTheme="majorHAnsi" w:cs="Times New Roman"/>
+                <w:sz w:val="24"/>
+                <w:szCs w:val="24"/>
+              </w:rPr>
+              <w:t xml:space="preserve">members of community with id </w:t>
+            </w:r>
+            <w:r>
+              <w:rPr>
+                <w:rFonts w:asciiTheme="majorHAnsi" w:hAnsiTheme="majorHAnsi" w:cs="Times New Roman"/>
+                <w:i/>
+                <w:sz w:val="24"/>
+                <w:szCs w:val="24"/>
+              </w:rPr>
+              <w:t>m</w:t>
+            </w:r>
+            <w:r>
+              <w:rPr>
+                <w:rFonts w:asciiTheme="majorHAnsi" w:hAnsiTheme="majorHAnsi" w:cs="Times New Roman"/>
+                <w:sz w:val="24"/>
+                <w:szCs w:val="24"/>
+              </w:rPr>
+              <w:t xml:space="preserve"> </w:t>
+            </w:r>
+            <w:r>
+              <w:rPr>
+                <w:rFonts w:asciiTheme="majorHAnsi" w:hAnsiTheme="majorHAnsi" w:cs="Times New Roman"/>
+                <w:sz w:val="24"/>
+                <w:szCs w:val="24"/>
+              </w:rPr>
+              <w:t>using the start</w:t>
+            </w:r>
+            <w:r>
+              <w:rPr>
+                <w:rFonts w:asciiTheme="majorHAnsi" w:hAnsiTheme="majorHAnsi" w:cs="Times New Roman"/>
+                <w:sz w:val="24"/>
+                <w:szCs w:val="24"/>
+              </w:rPr>
+              <w:t xml:space="preserve"> (default 0)</w:t>
+            </w:r>
+            <w:r>
+              <w:rPr>
+                <w:rFonts w:asciiTheme="majorHAnsi" w:hAnsiTheme="majorHAnsi" w:cs="Times New Roman"/>
+                <w:sz w:val="24"/>
+                <w:szCs w:val="24"/>
+              </w:rPr>
+              <w:t xml:space="preserve"> and limit</w:t>
+            </w:r>
+            <w:r>
+              <w:rPr>
+                <w:rFonts w:asciiTheme="majorHAnsi" w:hAnsiTheme="majorHAnsi" w:cs="Times New Roman"/>
+                <w:sz w:val="24"/>
+                <w:szCs w:val="24"/>
+              </w:rPr>
+              <w:t xml:space="preserve"> (default 10) for pagination.</w:t>
+            </w:r>
+          </w:p>
+          <w:p>
+            <w:pPr>
+              <w:spacing w:line="360" w:lineRule="auto"/>
+              <w:rPr>
+                <w:rFonts w:asciiTheme="majorHAnsi" w:hAnsiTheme="majorHAnsi" w:cs="Times New Roman"/>
+                <w:sz w:val="24"/>
+                <w:szCs w:val="24"/>
+              </w:rPr>
+            </w:pPr>
+            <w:r>
+              <w:rPr>
+                <w:rFonts w:asciiTheme="majorHAnsi" w:hAnsiTheme="majorHAnsi" w:cs="Times New Roman"/>
+                <w:sz w:val="24"/>
+                <w:szCs w:val="24"/>
+              </w:rPr>
+              <w:t>Orders by ‘time’</w:t>
+            </w:r>
+          </w:p>
+        </w:tc>
+      </w:tr>
+      <w:tr>
+        <w:tc>
+          <w:tcPr>
+            <w:tcW w:w="3192" w:type="dxa"/>
+          </w:tcPr>
+          <w:p>
+            <w:pPr>
+              <w:spacing w:line="360" w:lineRule="auto"/>
+              <w:rPr>
+                <w:rFonts w:asciiTheme="majorHAnsi" w:hAnsiTheme="majorHAnsi" w:cs="Times New Roman"/>
+                <w:sz w:val="24"/>
+                <w:szCs w:val="24"/>
+              </w:rPr>
+            </w:pPr>
+            <w:r>
+              <w:rPr>
+                <w:rFonts w:asciiTheme="majorHAnsi" w:hAnsiTheme="majorHAnsi" w:cs="Times New Roman"/>
+                <w:sz w:val="24"/>
+                <w:szCs w:val="24"/>
+              </w:rPr>
+              <w:lastRenderedPageBreak/>
+              <w:t>Search</w:t>
+            </w:r>
+          </w:p>
+        </w:tc>
+        <w:tc>
+          <w:tcPr>
+            <w:tcW w:w="3192" w:type="dxa"/>
+          </w:tcPr>
+          <w:p>
+            <w:pPr>
+              <w:spacing w:line="360" w:lineRule="auto"/>
+              <w:rPr>
+                <w:rFonts w:asciiTheme="majorHAnsi" w:hAnsiTheme="majorHAnsi" w:cs="Times New Roman"/>
+                <w:sz w:val="24"/>
+                <w:szCs w:val="24"/>
+              </w:rPr>
+            </w:pPr>
+            <w:r>
+              <w:rPr>
+                <w:rFonts w:asciiTheme="majorHAnsi" w:hAnsiTheme="majorHAnsi" w:cs="Times New Roman"/>
+                <w:sz w:val="24"/>
+                <w:szCs w:val="24"/>
+              </w:rPr>
+              <w:t>param=</w:t>
+            </w:r>
+            <w:r>
+              <w:rPr>
+                <w:rFonts w:asciiTheme="majorHAnsi" w:hAnsiTheme="majorHAnsi" w:cs="Times New Roman"/>
+                <w:sz w:val="24"/>
+                <w:szCs w:val="24"/>
+              </w:rPr>
+              <w:t xml:space="preserve">search </w:t>
+            </w:r>
+            <w:r>
+              <w:rPr>
+                <w:rFonts w:asciiTheme="majorHAnsi" w:hAnsiTheme="majorHAnsi" w:cs="Times New Roman"/>
+                <w:i/>
+                <w:sz w:val="24"/>
+                <w:szCs w:val="24"/>
+              </w:rPr>
+              <w:t>(required)</w:t>
+            </w:r>
+          </w:p>
+          <w:p>
+            <w:pPr>
+              <w:spacing w:line="360" w:lineRule="auto"/>
+              <w:rPr>
+                <w:rFonts w:asciiTheme="majorHAnsi" w:hAnsiTheme="majorHAnsi" w:cs="Times New Roman"/>
+                <w:sz w:val="24"/>
+                <w:szCs w:val="24"/>
+              </w:rPr>
+            </w:pPr>
+            <w:r>
+              <w:rPr>
+                <w:rFonts w:asciiTheme="majorHAnsi" w:hAnsiTheme="majorHAnsi" w:cs="Times New Roman"/>
+                <w:sz w:val="24"/>
+                <w:szCs w:val="24"/>
+              </w:rPr>
+              <w:t>a</w:t>
+            </w:r>
             <w:r>
               <w:rPr>
                 <w:rFonts w:asciiTheme="majorHAnsi" w:hAnsiTheme="majorHAnsi" w:cs="Times New Roman"/>
@@ -1074,36 +1495,96 @@
               </w:rPr>
               <w:t>=</w:t>
             </w:r>
-            <w:proofErr w:type="spellStart"/>
-            <w:r>
-              <w:rPr>
-                <w:rFonts w:asciiTheme="majorHAnsi" w:hAnsiTheme="majorHAnsi" w:cs="Times New Roman"/>
-                <w:sz w:val="24"/>
-                <w:szCs w:val="24"/>
-              </w:rPr>
-              <w:t>gossbag</w:t>
-            </w:r>
-            <w:proofErr w:type="spellEnd"/>
-          </w:p>
-          <w:p>
-            <w:pPr>
-              <w:spacing w:line="360" w:lineRule="auto"/>
-              <w:rPr>
-                <w:rFonts w:asciiTheme="majorHAnsi" w:hAnsiTheme="majorHAnsi" w:cs="Times New Roman"/>
-                <w:sz w:val="24"/>
-                <w:szCs w:val="24"/>
-              </w:rPr>
-            </w:pPr>
-            <w:proofErr w:type="spellStart"/>
-            <w:r>
-              <w:rPr>
-                <w:rFonts w:asciiTheme="majorHAnsi" w:hAnsiTheme="majorHAnsi" w:cs="Times New Roman"/>
-                <w:sz w:val="24"/>
-                <w:szCs w:val="24"/>
-              </w:rPr>
-              <w:t>uid</w:t>
-            </w:r>
-            <w:proofErr w:type="spellEnd"/>
+            <w:r>
+              <w:rPr>
+                <w:rFonts w:asciiTheme="majorHAnsi" w:hAnsiTheme="majorHAnsi" w:cs="Times New Roman"/>
+                <w:sz w:val="24"/>
+                <w:szCs w:val="24"/>
+              </w:rPr>
+              <w:t>term</w:t>
+            </w:r>
+            <w:r>
+              <w:rPr>
+                <w:rFonts w:asciiTheme="majorHAnsi" w:hAnsiTheme="majorHAnsi" w:cs="Times New Roman"/>
+                <w:i/>
+                <w:sz w:val="24"/>
+                <w:szCs w:val="24"/>
+              </w:rPr>
+              <w:t>(required)</w:t>
+            </w:r>
+          </w:p>
+          <w:p>
+            <w:pPr>
+              <w:spacing w:line="360" w:lineRule="auto"/>
+              <w:rPr>
+                <w:rFonts w:asciiTheme="majorHAnsi" w:hAnsiTheme="majorHAnsi" w:cs="Times New Roman"/>
+                <w:sz w:val="24"/>
+                <w:szCs w:val="24"/>
+              </w:rPr>
+            </w:pPr>
+            <w:r>
+              <w:rPr>
+                <w:rFonts w:asciiTheme="majorHAnsi" w:hAnsiTheme="majorHAnsi" w:cs="Times New Roman"/>
+                <w:sz w:val="24"/>
+                <w:szCs w:val="24"/>
+              </w:rPr>
+              <w:t>start=0</w:t>
+            </w:r>
+            <w:r>
+              <w:rPr>
+                <w:rFonts w:asciiTheme="majorHAnsi" w:hAnsiTheme="majorHAnsi" w:cs="Times New Roman"/>
+                <w:i/>
+                <w:sz w:val="24"/>
+                <w:szCs w:val="24"/>
+              </w:rPr>
+              <w:t>(optional)</w:t>
+            </w:r>
+          </w:p>
+          <w:p>
+            <w:pPr>
+              <w:spacing w:line="360" w:lineRule="auto"/>
+              <w:rPr>
+                <w:rFonts w:asciiTheme="majorHAnsi" w:hAnsiTheme="majorHAnsi" w:cs="Times New Roman"/>
+                <w:i/>
+                <w:sz w:val="24"/>
+                <w:szCs w:val="24"/>
+              </w:rPr>
+            </w:pPr>
+            <w:r>
+              <w:rPr>
+                <w:rFonts w:asciiTheme="majorHAnsi" w:hAnsiTheme="majorHAnsi" w:cs="Times New Roman"/>
+                <w:sz w:val="24"/>
+                <w:szCs w:val="24"/>
+              </w:rPr>
+              <w:t>limit=100</w:t>
+            </w:r>
+            <w:r>
+              <w:rPr>
+                <w:rFonts w:asciiTheme="majorHAnsi" w:hAnsiTheme="majorHAnsi" w:cs="Times New Roman"/>
+                <w:i/>
+                <w:sz w:val="24"/>
+                <w:szCs w:val="24"/>
+              </w:rPr>
+              <w:t>(optional)</w:t>
+            </w:r>
+          </w:p>
+          <w:p>
+            <w:pPr>
+              <w:spacing w:line="360" w:lineRule="auto"/>
+              <w:rPr>
+                <w:rFonts w:asciiTheme="majorHAnsi" w:hAnsiTheme="majorHAnsi" w:cs="Times New Roman"/>
+                <w:sz w:val="24"/>
+                <w:szCs w:val="24"/>
+              </w:rPr>
+            </w:pPr>
+            <w:r>
+              <w:rPr>
+                <w:rFonts w:asciiTheme="majorHAnsi" w:hAnsiTheme="majorHAnsi" w:cs="Times New Roman"/>
+                <w:sz w:val="24"/>
+                <w:szCs w:val="24"/>
+              </w:rPr>
+              <w:t>opt</w:t>
+            </w:r>
             <w:r>
               <w:rPr>
                 <w:rFonts w:asciiTheme="majorHAnsi" w:hAnsiTheme="majorHAnsi" w:cs="Times New Roman"/>
@@ -1118,33 +1599,395 @@
                 <w:sz w:val="24"/>
                 <w:szCs w:val="24"/>
               </w:rPr>
+              <w:t>option</w:t>
+            </w:r>
+            <w:r>
+              <w:rPr>
+                <w:rFonts w:asciiTheme="majorHAnsi" w:hAnsiTheme="majorHAnsi" w:cs="Times New Roman"/>
+                <w:i/>
+                <w:sz w:val="24"/>
+                <w:szCs w:val="24"/>
+              </w:rPr>
+              <w:t>(optional)</w:t>
+            </w:r>
+          </w:p>
+        </w:tc>
+        <w:tc>
+          <w:tcPr>
+            <w:tcW w:w="3192" w:type="dxa"/>
+          </w:tcPr>
+          <w:p>
+            <w:pPr>
+              <w:spacing w:line="360" w:lineRule="auto"/>
+              <w:rPr>
+                <w:rFonts w:asciiTheme="majorHAnsi" w:hAnsiTheme="majorHAnsi" w:cs="Times New Roman"/>
+                <w:sz w:val="24"/>
+                <w:szCs w:val="24"/>
+              </w:rPr>
+            </w:pPr>
+            <w:r>
+              <w:rPr>
+                <w:rFonts w:asciiTheme="majorHAnsi" w:hAnsiTheme="majorHAnsi" w:cs="Times New Roman"/>
+                <w:sz w:val="24"/>
+                <w:szCs w:val="24"/>
+              </w:rPr>
+              <w:t xml:space="preserve">Search </w:t>
+            </w:r>
+            <w:r>
+              <w:rPr>
+                <w:rFonts w:asciiTheme="majorHAnsi" w:hAnsiTheme="majorHAnsi" w:cs="Times New Roman"/>
+                <w:i/>
+                <w:sz w:val="24"/>
+                <w:szCs w:val="24"/>
+              </w:rPr>
+              <w:t xml:space="preserve">term </w:t>
+            </w:r>
+            <w:r>
+              <w:rPr>
+                <w:rFonts w:asciiTheme="majorHAnsi" w:hAnsiTheme="majorHAnsi" w:cs="Times New Roman"/>
+                <w:sz w:val="24"/>
+                <w:szCs w:val="24"/>
+              </w:rPr>
+              <w:t xml:space="preserve">returns both people and community result. Opt restrict the result to either ‘people’ or ‘community’ only </w:t>
+            </w:r>
+            <w:r>
+              <w:rPr>
+                <w:rFonts w:asciiTheme="majorHAnsi" w:hAnsiTheme="majorHAnsi" w:cs="Times New Roman"/>
+                <w:sz w:val="24"/>
+                <w:szCs w:val="24"/>
+              </w:rPr>
+              <w:t>using the start</w:t>
+            </w:r>
+            <w:r>
+              <w:rPr>
+                <w:rFonts w:asciiTheme="majorHAnsi" w:hAnsiTheme="majorHAnsi" w:cs="Times New Roman"/>
+                <w:sz w:val="24"/>
+                <w:szCs w:val="24"/>
+              </w:rPr>
+              <w:t xml:space="preserve"> (default 0)</w:t>
+            </w:r>
+            <w:r>
+              <w:rPr>
+                <w:rFonts w:asciiTheme="majorHAnsi" w:hAnsiTheme="majorHAnsi" w:cs="Times New Roman"/>
+                <w:sz w:val="24"/>
+                <w:szCs w:val="24"/>
+              </w:rPr>
+              <w:t xml:space="preserve"> and limit</w:t>
+            </w:r>
+            <w:r>
+              <w:rPr>
+                <w:rFonts w:asciiTheme="majorHAnsi" w:hAnsiTheme="majorHAnsi" w:cs="Times New Roman"/>
+                <w:sz w:val="24"/>
+                <w:szCs w:val="24"/>
+              </w:rPr>
+              <w:t xml:space="preserve"> (default 10) for pagination </w:t>
+            </w:r>
+          </w:p>
+        </w:tc>
+      </w:tr>
+      <w:tr>
+        <w:tc>
+          <w:tcPr>
+            <w:tcW w:w="3192" w:type="dxa"/>
+          </w:tcPr>
+          <w:p>
+            <w:pPr>
+              <w:spacing w:line="360" w:lineRule="auto"/>
+              <w:rPr>
+                <w:rFonts w:asciiTheme="majorHAnsi" w:hAnsiTheme="majorHAnsi" w:cs="Times New Roman"/>
+                <w:sz w:val="24"/>
+                <w:szCs w:val="24"/>
+              </w:rPr>
+            </w:pPr>
+            <w:r>
+              <w:rPr>
+                <w:rFonts w:asciiTheme="majorHAnsi" w:hAnsiTheme="majorHAnsi" w:cs="Times New Roman"/>
+                <w:sz w:val="24"/>
+                <w:szCs w:val="24"/>
+              </w:rPr>
+              <w:t>Suggest friends</w:t>
+            </w:r>
+          </w:p>
+        </w:tc>
+        <w:tc>
+          <w:tcPr>
+            <w:tcW w:w="3192" w:type="dxa"/>
+          </w:tcPr>
+          <w:p>
+            <w:pPr>
+              <w:spacing w:line="360" w:lineRule="auto"/>
+              <w:rPr>
+                <w:rFonts w:asciiTheme="majorHAnsi" w:hAnsiTheme="majorHAnsi" w:cs="Times New Roman"/>
+                <w:sz w:val="24"/>
+                <w:szCs w:val="24"/>
+              </w:rPr>
+            </w:pPr>
+            <w:r>
+              <w:rPr>
+                <w:rFonts w:asciiTheme="majorHAnsi" w:hAnsiTheme="majorHAnsi" w:cs="Times New Roman"/>
+                <w:sz w:val="24"/>
+                <w:szCs w:val="24"/>
+              </w:rPr>
+              <w:t>param=sugfriend</w:t>
+            </w:r>
+          </w:p>
+          <w:p>
+            <w:pPr>
+              <w:spacing w:line="360" w:lineRule="auto"/>
+              <w:rPr>
+                <w:rFonts w:asciiTheme="majorHAnsi" w:hAnsiTheme="majorHAnsi" w:cs="Times New Roman"/>
+                <w:sz w:val="24"/>
+                <w:szCs w:val="24"/>
+              </w:rPr>
+            </w:pPr>
+            <w:r>
+              <w:rPr>
+                <w:rFonts w:asciiTheme="majorHAnsi" w:hAnsiTheme="majorHAnsi" w:cs="Times New Roman"/>
+                <w:sz w:val="24"/>
+                <w:szCs w:val="24"/>
+              </w:rPr>
+              <w:t>uid=id</w:t>
+            </w:r>
+          </w:p>
+          <w:p>
+            <w:pPr>
+              <w:spacing w:line="360" w:lineRule="auto"/>
+              <w:rPr>
+                <w:rFonts w:asciiTheme="majorHAnsi" w:hAnsiTheme="majorHAnsi" w:cs="Times New Roman"/>
+                <w:sz w:val="24"/>
+                <w:szCs w:val="24"/>
+              </w:rPr>
+            </w:pPr>
+            <w:r>
+              <w:rPr>
+                <w:rFonts w:asciiTheme="majorHAnsi" w:hAnsiTheme="majorHAnsi" w:cs="Times New Roman"/>
+                <w:sz w:val="24"/>
+                <w:szCs w:val="24"/>
+              </w:rPr>
+              <w:t>limit=</w:t>
+            </w:r>
+            <w:r>
+              <w:rPr>
+                <w:rFonts w:asciiTheme="majorHAnsi" w:hAnsiTheme="majorHAnsi" w:cs="Times New Roman"/>
+                <w:sz w:val="24"/>
+                <w:szCs w:val="24"/>
+              </w:rPr>
+              <w:t>limit</w:t>
+            </w:r>
+          </w:p>
+        </w:tc>
+        <w:tc>
+          <w:tcPr>
+            <w:tcW w:w="3192" w:type="dxa"/>
+          </w:tcPr>
+          <w:p>
+            <w:pPr>
+              <w:spacing w:line="360" w:lineRule="auto"/>
+              <w:rPr>
+                <w:rFonts w:asciiTheme="majorHAnsi" w:hAnsiTheme="majorHAnsi" w:cs="Times New Roman"/>
+                <w:sz w:val="24"/>
+                <w:szCs w:val="24"/>
+              </w:rPr>
+            </w:pPr>
+            <w:r>
+              <w:rPr>
+                <w:rFonts w:asciiTheme="majorHAnsi" w:hAnsiTheme="majorHAnsi" w:cs="Times New Roman"/>
+                <w:sz w:val="24"/>
+                <w:szCs w:val="24"/>
+              </w:rPr>
+              <w:t>Suggest friend to user with i</w:t>
+            </w:r>
+            <w:r>
+              <w:rPr>
+                <w:rFonts w:asciiTheme="majorHAnsi" w:hAnsiTheme="majorHAnsi" w:cs="Times New Roman"/>
+                <w:i/>
+                <w:sz w:val="24"/>
+                <w:szCs w:val="24"/>
+              </w:rPr>
+              <w:t>d</w:t>
+            </w:r>
+            <w:r>
+              <w:rPr>
+                <w:rFonts w:asciiTheme="majorHAnsi" w:hAnsiTheme="majorHAnsi" w:cs="Times New Roman"/>
+                <w:sz w:val="24"/>
+                <w:szCs w:val="24"/>
+              </w:rPr>
+              <w:t xml:space="preserve"> limiting the number of result to </w:t>
+            </w:r>
+            <w:r>
+              <w:rPr>
+                <w:rFonts w:asciiTheme="majorHAnsi" w:hAnsiTheme="majorHAnsi" w:cs="Times New Roman"/>
+                <w:i/>
+                <w:sz w:val="24"/>
+                <w:szCs w:val="24"/>
+              </w:rPr>
+              <w:t>limit</w:t>
+            </w:r>
+            <w:r>
+              <w:rPr>
+                <w:rFonts w:asciiTheme="majorHAnsi" w:hAnsiTheme="majorHAnsi" w:cs="Times New Roman"/>
+                <w:sz w:val="24"/>
+                <w:szCs w:val="24"/>
+              </w:rPr>
+              <w:t xml:space="preserve"> default as 3</w:t>
+            </w:r>
+          </w:p>
+          <w:p>
+            <w:pPr>
+              <w:spacing w:line="360" w:lineRule="auto"/>
+              <w:rPr>
+                <w:rFonts w:asciiTheme="majorHAnsi" w:hAnsiTheme="majorHAnsi" w:cs="Times New Roman"/>
+                <w:sz w:val="24"/>
+                <w:szCs w:val="24"/>
+              </w:rPr>
+            </w:pPr>
+            <w:r>
+              <w:rPr>
+                <w:rFonts w:asciiTheme="majorHAnsi" w:hAnsiTheme="majorHAnsi" w:cs="Times New Roman"/>
+                <w:sz w:val="24"/>
+                <w:szCs w:val="24"/>
+              </w:rPr>
+              <w:t>Friend suggestion is based on the following</w:t>
+            </w:r>
+          </w:p>
+          <w:p>
+            <w:pPr>
+              <w:pStyle w:val="ListParagraph"/>
+              <w:numPr>
+                <w:ilvl w:val="0"/>
+                <w:numId w:val="1"/>
+              </w:numPr>
+              <w:spacing w:line="360" w:lineRule="auto"/>
+              <w:rPr>
+                <w:rFonts w:asciiTheme="majorHAnsi" w:hAnsiTheme="majorHAnsi" w:cs="Times New Roman"/>
+                <w:sz w:val="24"/>
+                <w:szCs w:val="24"/>
+              </w:rPr>
+            </w:pPr>
+            <w:r>
+              <w:rPr>
+                <w:rFonts w:asciiTheme="majorHAnsi" w:hAnsiTheme="majorHAnsi" w:cs="Times New Roman"/>
+                <w:sz w:val="24"/>
+                <w:szCs w:val="24"/>
+              </w:rPr>
+              <w:t>Friends of friend</w:t>
+            </w:r>
+          </w:p>
+          <w:p>
+            <w:pPr>
+              <w:pStyle w:val="ListParagraph"/>
+              <w:numPr>
+                <w:ilvl w:val="0"/>
+                <w:numId w:val="1"/>
+              </w:numPr>
+              <w:spacing w:line="360" w:lineRule="auto"/>
+              <w:rPr>
+                <w:rFonts w:asciiTheme="majorHAnsi" w:hAnsiTheme="majorHAnsi" w:cs="Times New Roman"/>
+                <w:sz w:val="24"/>
+                <w:szCs w:val="24"/>
+              </w:rPr>
+            </w:pPr>
+            <w:r>
+              <w:rPr>
+                <w:rFonts w:asciiTheme="majorHAnsi" w:hAnsiTheme="majorHAnsi" w:cs="Times New Roman"/>
+                <w:sz w:val="24"/>
+                <w:szCs w:val="24"/>
+              </w:rPr>
+              <w:t xml:space="preserve">Member in community </w:t>
+            </w:r>
+            <w:r>
+              <w:rPr>
+                <w:rFonts w:asciiTheme="majorHAnsi" w:hAnsiTheme="majorHAnsi" w:cs="Times New Roman"/>
+                <w:i/>
+                <w:sz w:val="24"/>
+                <w:szCs w:val="24"/>
+              </w:rPr>
               <w:t>id</w:t>
             </w:r>
-          </w:p>
-          <w:p>
-            <w:pPr>
-              <w:spacing w:line="360" w:lineRule="auto"/>
-              <w:rPr>
-                <w:rFonts w:asciiTheme="majorHAnsi" w:hAnsiTheme="majorHAnsi" w:cs="Times New Roman"/>
-                <w:sz w:val="24"/>
-                <w:szCs w:val="24"/>
-              </w:rPr>
-            </w:pPr>
-            <w:r>
-              <w:rPr>
-                <w:rFonts w:asciiTheme="majorHAnsi" w:hAnsiTheme="majorHAnsi" w:cs="Times New Roman"/>
-                <w:sz w:val="24"/>
-                <w:szCs w:val="24"/>
-              </w:rPr>
-              <w:t>start=</w:t>
-            </w:r>
-            <w:r>
-              <w:rPr>
-                <w:rFonts w:asciiTheme="majorHAnsi" w:hAnsiTheme="majorHAnsi" w:cs="Times New Roman"/>
-                <w:sz w:val="24"/>
-                <w:szCs w:val="24"/>
-              </w:rPr>
-              <w:t>start</w:t>
+            <w:r>
+              <w:rPr>
+                <w:rFonts w:asciiTheme="majorHAnsi" w:hAnsiTheme="majorHAnsi" w:cs="Times New Roman"/>
+                <w:sz w:val="24"/>
+                <w:szCs w:val="24"/>
+              </w:rPr>
+              <w:t xml:space="preserve"> belongs to</w:t>
+            </w:r>
+          </w:p>
+        </w:tc>
+      </w:tr>
+      <w:tr>
+        <w:tc>
+          <w:tcPr>
+            <w:tcW w:w="3192" w:type="dxa"/>
+          </w:tcPr>
+          <w:p>
+            <w:pPr>
+              <w:spacing w:line="360" w:lineRule="auto"/>
+              <w:rPr>
+                <w:rFonts w:asciiTheme="majorHAnsi" w:hAnsiTheme="majorHAnsi" w:cs="Times New Roman"/>
+                <w:sz w:val="24"/>
+                <w:szCs w:val="24"/>
+              </w:rPr>
+            </w:pPr>
+            <w:r>
+              <w:rPr>
+                <w:rFonts w:asciiTheme="majorHAnsi" w:hAnsiTheme="majorHAnsi" w:cs="Times New Roman"/>
+                <w:sz w:val="24"/>
+                <w:szCs w:val="24"/>
+              </w:rPr>
+              <w:t>Suggest Community</w:t>
+            </w:r>
+          </w:p>
+        </w:tc>
+        <w:tc>
+          <w:tcPr>
+            <w:tcW w:w="3192" w:type="dxa"/>
+          </w:tcPr>
+          <w:p>
+            <w:pPr>
+              <w:spacing w:line="360" w:lineRule="auto"/>
+              <w:rPr>
+                <w:rFonts w:asciiTheme="majorHAnsi" w:hAnsiTheme="majorHAnsi" w:cs="Times New Roman"/>
+                <w:sz w:val="24"/>
+                <w:szCs w:val="24"/>
+              </w:rPr>
+            </w:pPr>
+            <w:r>
+              <w:rPr>
+                <w:rFonts w:asciiTheme="majorHAnsi" w:hAnsiTheme="majorHAnsi" w:cs="Times New Roman"/>
+                <w:sz w:val="24"/>
+                <w:szCs w:val="24"/>
+              </w:rPr>
+              <w:t>param=</w:t>
+            </w:r>
+            <w:r>
+              <w:t xml:space="preserve"> </w:t>
+            </w:r>
+            <w:r>
+              <w:rPr>
+                <w:rFonts w:asciiTheme="majorHAnsi" w:hAnsiTheme="majorHAnsi" w:cs="Times New Roman"/>
+                <w:sz w:val="24"/>
+                <w:szCs w:val="24"/>
+              </w:rPr>
+              <w:t>sugcomm</w:t>
+            </w:r>
+          </w:p>
+          <w:p>
+            <w:pPr>
+              <w:spacing w:line="360" w:lineRule="auto"/>
+              <w:rPr>
+                <w:rFonts w:asciiTheme="majorHAnsi" w:hAnsiTheme="majorHAnsi" w:cs="Times New Roman"/>
+                <w:sz w:val="24"/>
+                <w:szCs w:val="24"/>
+              </w:rPr>
+            </w:pPr>
+            <w:r>
+              <w:rPr>
+                <w:rFonts w:asciiTheme="majorHAnsi" w:hAnsiTheme="majorHAnsi" w:cs="Times New Roman"/>
+                <w:sz w:val="24"/>
+                <w:szCs w:val="24"/>
+              </w:rPr>
+              <w:t>uid=id</w:t>
             </w:r>
           </w:p>
           <w:p>
@@ -1193,86 +2036,154 @@
                 <w:sz w:val="24"/>
                 <w:szCs w:val="24"/>
               </w:rPr>
-              <w:t xml:space="preserve">Fetches user’s </w:t>
-            </w:r>
-            <w:proofErr w:type="spellStart"/>
-            <w:r>
-              <w:rPr>
-                <w:rFonts w:asciiTheme="majorHAnsi" w:hAnsiTheme="majorHAnsi" w:cs="Times New Roman"/>
-                <w:sz w:val="24"/>
-                <w:szCs w:val="24"/>
-              </w:rPr>
-              <w:t>gossbag</w:t>
-            </w:r>
-            <w:proofErr w:type="spellEnd"/>
-            <w:r>
-              <w:rPr>
-                <w:rFonts w:asciiTheme="majorHAnsi" w:hAnsiTheme="majorHAnsi" w:cs="Times New Roman"/>
-                <w:sz w:val="24"/>
-                <w:szCs w:val="24"/>
-              </w:rPr>
-              <w:t xml:space="preserve"> using the start</w:t>
-            </w:r>
-            <w:r>
-              <w:rPr>
-                <w:rFonts w:asciiTheme="majorHAnsi" w:hAnsiTheme="majorHAnsi" w:cs="Times New Roman"/>
-                <w:sz w:val="24"/>
-                <w:szCs w:val="24"/>
-              </w:rPr>
-              <w:t xml:space="preserve"> (default 0)</w:t>
-            </w:r>
-            <w:r>
-              <w:rPr>
-                <w:rFonts w:asciiTheme="majorHAnsi" w:hAnsiTheme="majorHAnsi" w:cs="Times New Roman"/>
-                <w:sz w:val="24"/>
-                <w:szCs w:val="24"/>
-              </w:rPr>
-              <w:t xml:space="preserve"> and limit</w:t>
-            </w:r>
-            <w:r>
-              <w:rPr>
-                <w:rFonts w:asciiTheme="majorHAnsi" w:hAnsiTheme="majorHAnsi" w:cs="Times New Roman"/>
-                <w:sz w:val="24"/>
-                <w:szCs w:val="24"/>
-              </w:rPr>
-              <w:t xml:space="preserve"> (default 10)</w:t>
-            </w:r>
-            <w:r>
-              <w:rPr>
-                <w:rFonts w:asciiTheme="majorHAnsi" w:hAnsiTheme="majorHAnsi" w:cs="Times New Roman"/>
-                <w:sz w:val="24"/>
-                <w:szCs w:val="24"/>
-              </w:rPr>
-              <w:t xml:space="preserve"> for pagination.</w:t>
-            </w:r>
-          </w:p>
-          <w:p>
-            <w:pPr>
-              <w:spacing w:line="360" w:lineRule="auto"/>
-              <w:rPr>
-                <w:rFonts w:asciiTheme="majorHAnsi" w:hAnsiTheme="majorHAnsi" w:cs="Times New Roman"/>
-                <w:sz w:val="24"/>
-                <w:szCs w:val="24"/>
-              </w:rPr>
-            </w:pPr>
-            <w:r>
-              <w:rPr>
-                <w:rFonts w:asciiTheme="majorHAnsi" w:hAnsiTheme="majorHAnsi" w:cs="Times New Roman"/>
-                <w:sz w:val="24"/>
-                <w:szCs w:val="24"/>
-              </w:rPr>
-              <w:t>Orders</w:t>
-            </w:r>
-            <w:bookmarkStart w:id="0" w:name="_GoBack"/>
-            <w:bookmarkEnd w:id="0"/>
-            <w:r>
-              <w:rPr>
-                <w:rFonts w:asciiTheme="majorHAnsi" w:hAnsiTheme="majorHAnsi" w:cs="Times New Roman"/>
-                <w:sz w:val="24"/>
-                <w:szCs w:val="24"/>
-              </w:rPr>
-              <w:t xml:space="preserve"> by ‘time’</w:t>
-            </w:r>
+              <w:t xml:space="preserve">Suggest </w:t>
+            </w:r>
+            <w:r>
+              <w:rPr>
+                <w:rFonts w:asciiTheme="majorHAnsi" w:hAnsiTheme="majorHAnsi" w:cs="Times New Roman"/>
+                <w:sz w:val="24"/>
+                <w:szCs w:val="24"/>
+              </w:rPr>
+              <w:t>community</w:t>
+            </w:r>
+            <w:r>
+              <w:rPr>
+                <w:rFonts w:asciiTheme="majorHAnsi" w:hAnsiTheme="majorHAnsi" w:cs="Times New Roman"/>
+                <w:sz w:val="24"/>
+                <w:szCs w:val="24"/>
+              </w:rPr>
+              <w:t xml:space="preserve"> to user with i</w:t>
+            </w:r>
+            <w:r>
+              <w:rPr>
+                <w:rFonts w:asciiTheme="majorHAnsi" w:hAnsiTheme="majorHAnsi" w:cs="Times New Roman"/>
+                <w:i/>
+                <w:sz w:val="24"/>
+                <w:szCs w:val="24"/>
+              </w:rPr>
+              <w:t>d</w:t>
+            </w:r>
+            <w:r>
+              <w:rPr>
+                <w:rFonts w:asciiTheme="majorHAnsi" w:hAnsiTheme="majorHAnsi" w:cs="Times New Roman"/>
+                <w:sz w:val="24"/>
+                <w:szCs w:val="24"/>
+              </w:rPr>
+              <w:t xml:space="preserve"> limiting the number of result to </w:t>
+            </w:r>
+            <w:r>
+              <w:rPr>
+                <w:rFonts w:asciiTheme="majorHAnsi" w:hAnsiTheme="majorHAnsi" w:cs="Times New Roman"/>
+                <w:i/>
+                <w:sz w:val="24"/>
+                <w:szCs w:val="24"/>
+              </w:rPr>
+              <w:t>limit</w:t>
+            </w:r>
+            <w:r>
+              <w:rPr>
+                <w:rFonts w:asciiTheme="majorHAnsi" w:hAnsiTheme="majorHAnsi" w:cs="Times New Roman"/>
+                <w:sz w:val="24"/>
+                <w:szCs w:val="24"/>
+              </w:rPr>
+              <w:t xml:space="preserve"> default as 3</w:t>
+            </w:r>
+          </w:p>
+          <w:p>
+            <w:pPr>
+              <w:spacing w:line="360" w:lineRule="auto"/>
+              <w:rPr>
+                <w:rFonts w:asciiTheme="majorHAnsi" w:hAnsiTheme="majorHAnsi" w:cs="Times New Roman"/>
+                <w:sz w:val="24"/>
+                <w:szCs w:val="24"/>
+              </w:rPr>
+            </w:pPr>
+            <w:r>
+              <w:rPr>
+                <w:rFonts w:asciiTheme="majorHAnsi" w:hAnsiTheme="majorHAnsi" w:cs="Times New Roman"/>
+                <w:sz w:val="24"/>
+                <w:szCs w:val="24"/>
+              </w:rPr>
+              <w:t>Community</w:t>
+            </w:r>
+            <w:r>
+              <w:rPr>
+                <w:rFonts w:asciiTheme="majorHAnsi" w:hAnsiTheme="majorHAnsi" w:cs="Times New Roman"/>
+                <w:sz w:val="24"/>
+                <w:szCs w:val="24"/>
+              </w:rPr>
+              <w:t xml:space="preserve"> suggestion is based on the following</w:t>
+            </w:r>
+          </w:p>
+          <w:p>
+            <w:pPr>
+              <w:pStyle w:val="ListParagraph"/>
+              <w:numPr>
+                <w:ilvl w:val="0"/>
+                <w:numId w:val="1"/>
+              </w:numPr>
+              <w:spacing w:line="360" w:lineRule="auto"/>
+              <w:rPr>
+                <w:rFonts w:asciiTheme="majorHAnsi" w:hAnsiTheme="majorHAnsi" w:cs="Times New Roman"/>
+                <w:sz w:val="24"/>
+                <w:szCs w:val="24"/>
+              </w:rPr>
+            </w:pPr>
+            <w:r>
+              <w:rPr>
+                <w:rFonts w:asciiTheme="majorHAnsi" w:hAnsiTheme="majorHAnsi" w:cs="Times New Roman"/>
+                <w:sz w:val="24"/>
+                <w:szCs w:val="24"/>
+              </w:rPr>
+              <w:t>Friends community</w:t>
+            </w:r>
+          </w:p>
+        </w:tc>
+      </w:tr>
+      <w:tr>
+        <w:tc>
+          <w:tcPr>
+            <w:tcW w:w="3192" w:type="dxa"/>
+          </w:tcPr>
+          <w:p>
+            <w:pPr>
+              <w:spacing w:line="360" w:lineRule="auto"/>
+              <w:rPr>
+                <w:rFonts w:asciiTheme="majorHAnsi" w:hAnsiTheme="majorHAnsi" w:cs="Times New Roman"/>
+                <w:sz w:val="24"/>
+                <w:szCs w:val="24"/>
+              </w:rPr>
+            </w:pPr>
+          </w:p>
+        </w:tc>
+        <w:tc>
+          <w:tcPr>
+            <w:tcW w:w="3192" w:type="dxa"/>
+          </w:tcPr>
+          <w:p>
+            <w:pPr>
+              <w:spacing w:line="360" w:lineRule="auto"/>
+              <w:rPr>
+                <w:rFonts w:asciiTheme="majorHAnsi" w:hAnsiTheme="majorHAnsi" w:cs="Times New Roman"/>
+                <w:sz w:val="24"/>
+                <w:szCs w:val="24"/>
+              </w:rPr>
+            </w:pPr>
+          </w:p>
+        </w:tc>
+        <w:tc>
+          <w:tcPr>
+            <w:tcW w:w="3192" w:type="dxa"/>
+          </w:tcPr>
+          <w:p>
+            <w:pPr>
+              <w:spacing w:line="360" w:lineRule="auto"/>
+              <w:rPr>
+                <w:rFonts w:asciiTheme="majorHAnsi" w:hAnsiTheme="majorHAnsi" w:cs="Times New Roman"/>
+                <w:sz w:val="24"/>
+                <w:szCs w:val="24"/>
+              </w:rPr>
+            </w:pPr>
           </w:p>
         </w:tc>
       </w:tr>
@@ -1286,6 +2197,103 @@
     </w:sectPr>
   </w:body>
 </w:document>
+</file>
+
+<file path=word/numbering.xml><?xml version="1.0" encoding="utf-8"?>
+<w:numbering xmlns:wpc="http://schemas.microsoft.com/office/word/2010/wordprocessingCanvas" xmlns:mc="http://schemas.openxmlformats.org/markup-compatibility/2006" xmlns:o="urn:schemas-microsoft-com:office:office" xmlns:r="http://schemas.openxmlformats.org/officeDocument/2006/relationships" xmlns:m="http://schemas.openxmlformats.org/officeDocument/2006/math" xmlns:v="urn:schemas-microsoft-com:vml" xmlns:wp14="http://schemas.microsoft.com/office/word/2010/wordprocessingDrawing" xmlns:wp="http://schemas.openxmlformats.org/drawingml/2006/wordprocessingDrawing" xmlns:w10="urn:schemas-microsoft-com:office:word" xmlns:w="http://schemas.openxmlformats.org/wordprocessingml/2006/main" xmlns:w14="http://schemas.microsoft.com/office/word/2010/wordml" xmlns:wpg="http://schemas.microsoft.com/office/word/2010/wordprocessingGroup" xmlns:wpi="http://schemas.microsoft.com/office/word/2010/wordprocessingInk" xmlns:wne="http://schemas.microsoft.com/office/word/2006/wordml" xmlns:wps="http://schemas.microsoft.com/office/word/2010/wordprocessingShape" mc:Ignorable="w14 wp14">
+  <w:abstractNum w:abstractNumId="0">
+    <w:nsid w:val="51B60B36"/>
+    <w:multiLevelType w:val="hybridMultilevel"/>
+    <w:tmpl w:val="6FD6C656"/>
+    <w:lvl w:ilvl="0" w:tplc="CB5AEDB2">
+      <w:start w:val="1"/>
+      <w:numFmt w:val="lowerRoman"/>
+      <w:lvlText w:val="%1."/>
+      <w:lvlJc w:val="left"/>
+      <w:pPr>
+        <w:ind w:left="1080" w:hanging="720"/>
+      </w:pPr>
+      <w:rPr>
+        <w:rFonts w:hint="default"/>
+      </w:rPr>
+    </w:lvl>
+    <w:lvl w:ilvl="1" w:tplc="04090019" w:tentative="1">
+      <w:start w:val="1"/>
+      <w:numFmt w:val="lowerLetter"/>
+      <w:lvlText w:val="%2."/>
+      <w:lvlJc w:val="left"/>
+      <w:pPr>
+        <w:ind w:left="1440" w:hanging="360"/>
+      </w:pPr>
+    </w:lvl>
+    <w:lvl w:ilvl="2" w:tplc="0409001B" w:tentative="1">
+      <w:start w:val="1"/>
+      <w:numFmt w:val="lowerRoman"/>
+      <w:lvlText w:val="%3."/>
+      <w:lvlJc w:val="right"/>
+      <w:pPr>
+        <w:ind w:left="2160" w:hanging="180"/>
+      </w:pPr>
+    </w:lvl>
+    <w:lvl w:ilvl="3" w:tplc="0409000F" w:tentative="1">
+      <w:start w:val="1"/>
+      <w:numFmt w:val="decimal"/>
+      <w:lvlText w:val="%4."/>
+      <w:lvlJc w:val="left"/>
+      <w:pPr>
+        <w:ind w:left="2880" w:hanging="360"/>
+      </w:pPr>
+    </w:lvl>
+    <w:lvl w:ilvl="4" w:tplc="04090019" w:tentative="1">
+      <w:start w:val="1"/>
+      <w:numFmt w:val="lowerLetter"/>
+      <w:lvlText w:val="%5."/>
+      <w:lvlJc w:val="left"/>
+      <w:pPr>
+        <w:ind w:left="3600" w:hanging="360"/>
+      </w:pPr>
+    </w:lvl>
+    <w:lvl w:ilvl="5" w:tplc="0409001B" w:tentative="1">
+      <w:start w:val="1"/>
+      <w:numFmt w:val="lowerRoman"/>
+      <w:lvlText w:val="%6."/>
+      <w:lvlJc w:val="right"/>
+      <w:pPr>
+        <w:ind w:left="4320" w:hanging="180"/>
+      </w:pPr>
+    </w:lvl>
+    <w:lvl w:ilvl="6" w:tplc="0409000F" w:tentative="1">
+      <w:start w:val="1"/>
+      <w:numFmt w:val="decimal"/>
+      <w:lvlText w:val="%7."/>
+      <w:lvlJc w:val="left"/>
+      <w:pPr>
+        <w:ind w:left="5040" w:hanging="360"/>
+      </w:pPr>
+    </w:lvl>
+    <w:lvl w:ilvl="7" w:tplc="04090019" w:tentative="1">
+      <w:start w:val="1"/>
+      <w:numFmt w:val="lowerLetter"/>
+      <w:lvlText w:val="%8."/>
+      <w:lvlJc w:val="left"/>
+      <w:pPr>
+        <w:ind w:left="5760" w:hanging="360"/>
+      </w:pPr>
+    </w:lvl>
+    <w:lvl w:ilvl="8" w:tplc="0409001B" w:tentative="1">
+      <w:start w:val="1"/>
+      <w:numFmt w:val="lowerRoman"/>
+      <w:lvlText w:val="%9."/>
+      <w:lvlJc w:val="right"/>
+      <w:pPr>
+        <w:ind w:left="6480" w:hanging="180"/>
+      </w:pPr>
+    </w:lvl>
+  </w:abstractNum>
+  <w:num w:numId="1">
+    <w:abstractNumId w:val="0"/>
+  </w:num>
+</w:numbering>
 </file>
 
 <file path=word/styles.xml><?xml version="1.0" encoding="utf-8"?>
@@ -1447,6 +2455,7 @@
   <w:style w:type="paragraph" w:default="1" w:styleId="Normal">
     <w:name w:val="Normal"/>
     <w:qFormat/>
+    <w:rsid w:val="00F67D48"/>
   </w:style>
   <w:style w:type="character" w:default="1" w:styleId="DefaultParagraphFont">
     <w:name w:val="Default Paragraph Font"/>
@@ -1530,6 +2539,17 @@
       <w:sz w:val="16"/>
       <w:szCs w:val="16"/>
     </w:rPr>
+  </w:style>
+  <w:style w:type="paragraph" w:styleId="ListParagraph">
+    <w:name w:val="List Paragraph"/>
+    <w:basedOn w:val="Normal"/>
+    <w:uiPriority w:val="34"/>
+    <w:qFormat/>
+    <w:rsid w:val="00AF4175"/>
+    <w:pPr>
+      <w:ind w:left="720"/>
+      <w:contextualSpacing/>
+    </w:pPr>
   </w:style>
 </w:styles>
 </file>
@@ -1693,6 +2713,7 @@
   <w:style w:type="paragraph" w:default="1" w:styleId="Normal">
     <w:name w:val="Normal"/>
     <w:qFormat/>
+    <w:rsid w:val="00F67D48"/>
   </w:style>
   <w:style w:type="character" w:default="1" w:styleId="DefaultParagraphFont">
     <w:name w:val="Default Paragraph Font"/>
@@ -1776,6 +2797,17 @@
       <w:sz w:val="16"/>
       <w:szCs w:val="16"/>
     </w:rPr>
+  </w:style>
+  <w:style w:type="paragraph" w:styleId="ListParagraph">
+    <w:name w:val="List Paragraph"/>
+    <w:basedOn w:val="Normal"/>
+    <w:uiPriority w:val="34"/>
+    <w:qFormat/>
+    <w:rsid w:val="00AF4175"/>
+    <w:pPr>
+      <w:ind w:left="720"/>
+      <w:contextualSpacing/>
+    </w:pPr>
   </w:style>
 </w:styles>
 </file>

</xml_diff>